<commit_message>
uploads whiteboard notes.  some changes to ppt
</commit_message>
<xml_diff>
--- a/2021-dataworks-tutorial3b-prerequisites.docx
+++ b/2021-dataworks-tutorial3b-prerequisites.docx
@@ -135,7 +135,13 @@
         <w:t>04</w:t>
       </w:r>
       <w:r>
-        <w:t xml:space="preserve"> 13 1300-1430 </w:t>
+        <w:t xml:space="preserve"> </w:t>
+      </w:r>
+      <w:r>
+        <w:t>14</w:t>
+      </w:r>
+      <w:r>
+        <w:t xml:space="preserve"> 1300-1430 </w:t>
       </w:r>
     </w:p>
     <w:p>

</xml_diff>